<commit_message>
add filetype filter to viewer
</commit_message>
<xml_diff>
--- a/documentation/Manual.docx
+++ b/documentation/Manual.docx
@@ -43,8 +43,6 @@
         </w:rPr>
         <w:t>Matthew J L Mills</w:t>
       </w:r>
-      <w:bookmarkStart w:id="0" w:name="_GoBack"/>
-      <w:bookmarkEnd w:id="0"/>
     </w:p>
     <w:p/>
     <w:p>
@@ -114,7 +112,15 @@
         <w:t xml:space="preserve"> objects constituting the topology of </w:t>
       </w:r>
       <w:r>
-        <w:t>a scalar function of the chemical wavefunction of a system (</w:t>
+        <w:t xml:space="preserve">a scalar function of the chemical </w:t>
+      </w:r>
+      <w:proofErr w:type="spellStart"/>
+      <w:r>
+        <w:t>wavefunction</w:t>
+      </w:r>
+      <w:proofErr w:type="spellEnd"/>
+      <w:r>
+        <w:t xml:space="preserve"> of a system (</w:t>
       </w:r>
       <w:r>
         <w:t xml:space="preserve">the electron density </w:t>
@@ -161,7 +167,21 @@
         <w:rPr>
           <w:rFonts w:eastAsiaTheme="minorEastAsia"/>
         </w:rPr>
-        <w:t xml:space="preserve"> being the canonical example)</w:t>
+        <w:t xml:space="preserve"> being the c</w:t>
+      </w:r>
+      <w:proofErr w:type="spellStart"/>
+      <w:r>
+        <w:rPr>
+          <w:rFonts w:eastAsiaTheme="minorEastAsia"/>
+        </w:rPr>
+        <w:t>anonical</w:t>
+      </w:r>
+      <w:proofErr w:type="spellEnd"/>
+      <w:r>
+        <w:rPr>
+          <w:rFonts w:eastAsiaTheme="minorEastAsia"/>
+        </w:rPr>
+        <w:t xml:space="preserve"> example)</w:t>
       </w:r>
       <w:r>
         <w:t xml:space="preserve"> and creates</w:t>
@@ -314,7 +334,35 @@
         <w:rPr>
           <w:rFonts w:eastAsiaTheme="minorEastAsia"/>
         </w:rPr>
-        <w:t>Given the variety of programs available for topological analysis of scalar functions computed from chemical wavefunctions, it seems apt to provide a generic file definition into which the output files of each program can be converted. This filetype can then be read by A4B</w:t>
+        <w:t xml:space="preserve">Given the variety of programs available for topological analysis of scalar functions computed from chemical </w:t>
+      </w:r>
+      <w:proofErr w:type="spellStart"/>
+      <w:r>
+        <w:rPr>
+          <w:rFonts w:eastAsiaTheme="minorEastAsia"/>
+        </w:rPr>
+        <w:t>wavefunctions</w:t>
+      </w:r>
+      <w:proofErr w:type="spellEnd"/>
+      <w:r>
+        <w:rPr>
+          <w:rFonts w:eastAsiaTheme="minorEastAsia"/>
+        </w:rPr>
+        <w:t xml:space="preserve">, it seems apt to provide a generic file definition into which the output files of each program can be converted. This </w:t>
+      </w:r>
+      <w:proofErr w:type="spellStart"/>
+      <w:r>
+        <w:rPr>
+          <w:rFonts w:eastAsiaTheme="minorEastAsia"/>
+        </w:rPr>
+        <w:t>filetype</w:t>
+      </w:r>
+      <w:proofErr w:type="spellEnd"/>
+      <w:r>
+        <w:rPr>
+          <w:rFonts w:eastAsiaTheme="minorEastAsia"/>
+        </w:rPr>
+        <w:t xml:space="preserve"> can then be read by A4B</w:t>
       </w:r>
       <w:r>
         <w:rPr>
@@ -336,6 +384,8 @@
           <w:rFonts w:eastAsiaTheme="minorEastAsia"/>
         </w:rPr>
       </w:pPr>
+      <w:bookmarkStart w:id="0" w:name="_GoBack"/>
+      <w:bookmarkEnd w:id="0"/>
     </w:p>
     <w:p>
       <w:pPr>
@@ -472,8 +522,16 @@
         <w:rPr>
           <w:rFonts w:eastAsiaTheme="minorEastAsia"/>
         </w:rPr>
-        <w:t xml:space="preserve"> colors for different </w:t>
-      </w:r>
+        <w:t xml:space="preserve"> colors for </w:t>
+      </w:r>
+      <w:proofErr w:type="gramStart"/>
+      <w:r>
+        <w:rPr>
+          <w:rFonts w:eastAsiaTheme="minorEastAsia"/>
+        </w:rPr>
+        <w:t xml:space="preserve">different </w:t>
+      </w:r>
+      <w:proofErr w:type="gramEnd"/>
       <m:oMath>
         <m:d>
           <m:dPr>
@@ -506,6 +564,57 @@
         </w:rPr>
         <w:t xml:space="preserve"> Atomic Interaction Lines (AILs) are paths through the scalar field with particular properties, and are in general rendered as curves. Interatomic Surfaces (IASs) are boundaries between basins and are rendered as surfaces, typically colored by the element of their associated nucleus.</w:t>
       </w:r>
+    </w:p>
+    <w:p>
+      <w:pPr>
+        <w:jc w:val="both"/>
+        <w:rPr>
+          <w:rFonts w:eastAsiaTheme="minorEastAsia"/>
+        </w:rPr>
+      </w:pPr>
+    </w:p>
+    <w:p>
+      <w:pPr>
+        <w:jc w:val="both"/>
+        <w:rPr>
+          <w:rFonts w:eastAsiaTheme="minorEastAsia"/>
+          <w:b/>
+          <w:sz w:val="28"/>
+          <w:szCs w:val="28"/>
+        </w:rPr>
+      </w:pPr>
+      <w:r>
+        <w:rPr>
+          <w:rFonts w:eastAsiaTheme="minorEastAsia"/>
+          <w:b/>
+          <w:sz w:val="28"/>
+          <w:szCs w:val="28"/>
+        </w:rPr>
+        <w:t>Notes</w:t>
+      </w:r>
+    </w:p>
+    <w:p>
+      <w:pPr>
+        <w:jc w:val="both"/>
+        <w:rPr>
+          <w:rFonts w:eastAsiaTheme="minorEastAsia"/>
+        </w:rPr>
+      </w:pPr>
+      <w:r>
+        <w:rPr>
+          <w:rFonts w:eastAsiaTheme="minorEastAsia"/>
+        </w:rPr>
+        <w:lastRenderedPageBreak/>
+        <w:t>The script does not attempt to place any cameras in the scene. As such, a brief description of how to move the camera is given here. See the documentation for more details.</w:t>
+      </w:r>
+    </w:p>
+    <w:p>
+      <w:pPr>
+        <w:jc w:val="both"/>
+        <w:rPr>
+          <w:rFonts w:eastAsiaTheme="minorEastAsia"/>
+        </w:rPr>
+      </w:pPr>
     </w:p>
     <w:p>
       <w:pPr>
@@ -978,6 +1087,7 @@
   <w:style w:type="character" w:default="1" w:styleId="DefaultParagraphFont">
     <w:name w:val="Default Paragraph Font"/>
     <w:uiPriority w:val="1"/>
+    <w:semiHidden/>
     <w:unhideWhenUsed/>
   </w:style>
   <w:style w:type="table" w:default="1" w:styleId="TableNormal">

</xml_diff>